<commit_message>
Generacion de afiliacion y certificado
</commit_message>
<xml_diff>
--- a/contrato_modificado.docx
+++ b/contrato_modificado.docx
@@ -29,7 +29,7 @@
         <w:br/>
         <w:t>y:</w:t>
         <w:br/>
-        <w:t>Rodríguez López María, identificado/a con CC 87654321, domiciliado/a en Carrera 7 #32-18, Medellín, quien en adelante se denominará "El Trabajador",</w:t>
+        <w:t>González Mora Andrés, identificado/a con CC 11223344, domiciliado/a en Av. Las Américas #45-67, Cali, quien en adelante se denominará "El Trabajador",</w:t>
         <w:br/>
         <w:t>se suscribe el presente contrato de trabajo, el cual se regirá por las siguientes cláusulas:</w:t>
       </w:r>
@@ -81,7 +81,7 @@
         <w:rPr/>
       </w:pPr>
       <w:r>
-        <w:t>El Empleador contrata los servicios de El Trabajador para desempeñar el cargo de Asistente de Recursos Humanos, bajo las condiciones estipuladas en este contrato y las disposiciones legales aplicables.</w:t>
+        <w:t>El Empleador contrata los servicios de El Trabajador para desempeñar el cargo de Desarrollador Web, bajo las condiciones estipuladas en este contrato y las disposiciones legales aplicables.</w:t>
       </w:r>
     </w:p>
     <w:p>
@@ -147,7 +147,7 @@
         <w:ind w:left="720" w:hanging="360"/>
       </w:pPr>
       <w:r>
-        <w:t>Tipo de contrato Indefinido , comenzando el día 2019-05-10</w:t>
+        <w:t>Tipo de contrato Indefinido , comenzando el día 2021-09-01</w:t>
       </w:r>
     </w:p>
     <w:p>
@@ -197,7 +197,7 @@
         <w:rPr/>
       </w:pPr>
       <w:r>
-        <w:t>El Trabajador desempeñará sus funciones en Asistente de Recursos Humanos .</w:t>
+        <w:t>El Trabajador desempeñará sus funciones en Desarrollador Web .</w:t>
         <w:br/>
         <w:t>El horario de trabajo será de 8 am a 5 pm, de lunes a viernes (u otro horario según se estipule).</w:t>
       </w:r>
@@ -249,7 +249,7 @@
         <w:rPr/>
       </w:pPr>
       <w:r>
-        <w:t>El Trabajador recibirá un salario mensual de $1800000, que se pagará de manera mensual, sujeto a las deducciones legales correspondientes.</w:t>
+        <w:t>El Trabajador recibirá un salario mensual de $3200000, que se pagará de manera mensual, sujeto a las deducciones legales correspondientes.</w:t>
         <w:br/>
         <w:t>El Trabajador también tendrá derecho a todas las prestaciones sociales, beneficios legales y demás estipulaciones de la legislación laboral vigente.</w:t>
       </w:r>
@@ -622,7 +622,7 @@
         <w:rPr/>
       </w:pPr>
       <w:r>
-        <w:t>María</w:t>
+        <w:t>Andrés</w:t>
         <w:br/>
         <w:t>Firma: ___________________</w:t>
       </w:r>

</xml_diff>